<commit_message>
Tutorial de la base de datos agregado a la documentacion
</commit_message>
<xml_diff>
--- a/Documentacion.docx
+++ b/Documentacion.docx
@@ -110,6 +110,8 @@
             </w:rPr>
             <w:t>Tabla de</w:t>
           </w:r>
+          <w:bookmarkStart w:id="0" w:name="_GoBack"/>
+          <w:bookmarkEnd w:id="0"/>
           <w:r>
             <w:rPr>
               <w:rStyle w:val="nfasis"/>
@@ -189,7 +191,7 @@
             <w:rPr>
               <w:noProof/>
             </w:rPr>
-            <w:instrText xml:space="preserve"> PAGEREF _Toc26305140 \h </w:instrText>
+            <w:instrText xml:space="preserve"> PAGEREF _Toc26400189 \h </w:instrText>
           </w:r>
           <w:r>
             <w:rPr>
@@ -250,7 +252,7 @@
             <w:rPr>
               <w:noProof/>
             </w:rPr>
-            <w:instrText xml:space="preserve"> PAGEREF _Toc26305141 \h </w:instrText>
+            <w:instrText xml:space="preserve"> PAGEREF _Toc26400190 \h </w:instrText>
           </w:r>
           <w:r>
             <w:rPr>
@@ -313,7 +315,7 @@
             <w:rPr>
               <w:noProof/>
             </w:rPr>
-            <w:instrText xml:space="preserve"> PAGEREF _Toc26305142 \h </w:instrText>
+            <w:instrText xml:space="preserve"> PAGEREF _Toc26400191 \h </w:instrText>
           </w:r>
           <w:r>
             <w:rPr>
@@ -374,7 +376,7 @@
             <w:rPr>
               <w:noProof/>
             </w:rPr>
-            <w:instrText xml:space="preserve"> PAGEREF _Toc26305143 \h </w:instrText>
+            <w:instrText xml:space="preserve"> PAGEREF _Toc26400192 \h </w:instrText>
           </w:r>
           <w:r>
             <w:rPr>
@@ -399,8 +401,6 @@
             </w:rPr>
             <w:fldChar w:fldCharType="end"/>
           </w:r>
-          <w:bookmarkStart w:id="0" w:name="_GoBack"/>
-          <w:bookmarkEnd w:id="0"/>
         </w:p>
         <w:p>
           <w:pPr>
@@ -437,7 +437,7 @@
             <w:rPr>
               <w:noProof/>
             </w:rPr>
-            <w:instrText xml:space="preserve"> PAGEREF _Toc26305144 \h </w:instrText>
+            <w:instrText xml:space="preserve"> PAGEREF _Toc26400193 \h </w:instrText>
           </w:r>
           <w:r>
             <w:rPr>
@@ -498,7 +498,7 @@
             <w:rPr>
               <w:noProof/>
             </w:rPr>
-            <w:instrText xml:space="preserve"> PAGEREF _Toc26305145 \h </w:instrText>
+            <w:instrText xml:space="preserve"> PAGEREF _Toc26400194 \h </w:instrText>
           </w:r>
           <w:r>
             <w:rPr>
@@ -559,7 +559,7 @@
             <w:rPr>
               <w:noProof/>
             </w:rPr>
-            <w:instrText xml:space="preserve"> PAGEREF _Toc26305146 \h </w:instrText>
+            <w:instrText xml:space="preserve"> PAGEREF _Toc26400195 \h </w:instrText>
           </w:r>
           <w:r>
             <w:rPr>
@@ -620,7 +620,7 @@
             <w:rPr>
               <w:noProof/>
             </w:rPr>
-            <w:instrText xml:space="preserve"> PAGEREF _Toc26305147 \h </w:instrText>
+            <w:instrText xml:space="preserve"> PAGEREF _Toc26400196 \h </w:instrText>
           </w:r>
           <w:r>
             <w:rPr>
@@ -681,7 +681,7 @@
             <w:rPr>
               <w:noProof/>
             </w:rPr>
-            <w:instrText xml:space="preserve"> PAGEREF _Toc26305148 \h </w:instrText>
+            <w:instrText xml:space="preserve"> PAGEREF _Toc26400197 \h </w:instrText>
           </w:r>
           <w:r>
             <w:rPr>
@@ -742,7 +742,68 @@
             <w:rPr>
               <w:noProof/>
             </w:rPr>
-            <w:instrText xml:space="preserve"> PAGEREF _Toc26305149 \h </w:instrText>
+            <w:instrText xml:space="preserve"> PAGEREF _Toc26400198 \h </w:instrText>
+          </w:r>
+          <w:r>
+            <w:rPr>
+              <w:noProof/>
+            </w:rPr>
+          </w:r>
+          <w:r>
+            <w:rPr>
+              <w:noProof/>
+            </w:rPr>
+            <w:fldChar w:fldCharType="separate"/>
+          </w:r>
+          <w:r>
+            <w:rPr>
+              <w:noProof/>
+            </w:rPr>
+            <w:t>9</w:t>
+          </w:r>
+          <w:r>
+            <w:rPr>
+              <w:noProof/>
+            </w:rPr>
+            <w:fldChar w:fldCharType="end"/>
+          </w:r>
+        </w:p>
+        <w:p>
+          <w:pPr>
+            <w:pStyle w:val="TDC2"/>
+            <w:rPr>
+              <w:rFonts w:eastAsiaTheme="minorEastAsia"/>
+              <w:bCs w:val="0"/>
+              <w:noProof/>
+              <w:color w:val="auto"/>
+              <w:sz w:val="22"/>
+              <w:szCs w:val="22"/>
+              <w:lang w:val="es-AR" w:eastAsia="es-AR"/>
+            </w:rPr>
+          </w:pPr>
+          <w:r>
+            <w:rPr>
+              <w:noProof/>
+            </w:rPr>
+            <w:t>Tutorial para agregar base de datos</w:t>
+          </w:r>
+          <w:r>
+            <w:rPr>
+              <w:noProof/>
+            </w:rPr>
+            <w:tab/>
+          </w:r>
+          <w:r>
+            <w:rPr>
+              <w:noProof/>
+            </w:rPr>
+            <w:fldChar w:fldCharType="begin"/>
+          </w:r>
+          <w:r>
+            <w:rPr>
+              <w:noProof/>
+            </w:rPr>
+            <w:instrText xml:space="preserve"> PAGEREF _Toc26400199 \h </w:instrText>
           </w:r>
           <w:r>
             <w:rPr>
@@ -805,7 +866,7 @@
           <w:szCs w:val="60"/>
         </w:rPr>
       </w:pPr>
-      <w:bookmarkStart w:id="1" w:name="_Toc26305140"/>
+      <w:bookmarkStart w:id="1" w:name="_Toc26400189"/>
       <w:r>
         <w:rPr>
           <w:rStyle w:val="nfasis"/>
@@ -828,7 +889,7 @@
       <w:pPr>
         <w:pStyle w:val="Ttulo2"/>
       </w:pPr>
-      <w:bookmarkStart w:id="2" w:name="_Toc26305141"/>
+      <w:bookmarkStart w:id="2" w:name="_Toc26400190"/>
       <w:r>
         <w:t>R</w:t>
       </w:r>
@@ -858,7 +919,7 @@
       <w:pPr>
         <w:pStyle w:val="Ttulo3"/>
       </w:pPr>
-      <w:bookmarkStart w:id="3" w:name="_Toc26305142"/>
+      <w:bookmarkStart w:id="3" w:name="_Toc26400191"/>
       <w:r>
         <w:lastRenderedPageBreak/>
         <w:t>Descripción</w:t>
@@ -962,7 +1023,7 @@
       <w:pPr>
         <w:pStyle w:val="Ttulo2"/>
       </w:pPr>
-      <w:bookmarkStart w:id="4" w:name="_Toc26305143"/>
+      <w:bookmarkStart w:id="4" w:name="_Toc26400192"/>
       <w:r>
         <w:t>Material design in xaml toolkit</w:t>
       </w:r>
@@ -1061,7 +1122,15 @@
       </w:r>
       <w:proofErr w:type="spellEnd"/>
       <w:r>
-        <w:t xml:space="preserve"> a la aplicación WPF lleva poco tiempo, esta es una guía de inicio. Se puede encontrar una guía de inicio mas completa en la Wiki, se recomienda que se descargue y ejecute la aplicación de demostración contenida en el código fuente o la aplicación ya pre compilada.</w:t>
+        <w:t xml:space="preserve"> a la aplicación WPF lleva poco tiempo, esta es una guía de inicio. Se puede encontrar una guía de inicio </w:t>
+      </w:r>
+      <w:proofErr w:type="spellStart"/>
+      <w:r>
+        <w:t>mas</w:t>
+      </w:r>
+      <w:proofErr w:type="spellEnd"/>
+      <w:r>
+        <w:t xml:space="preserve"> completa en la Wiki, se recomienda que se descargue y ejecute la aplicación de demostración contenida en el código fuente o la aplicación ya pre compilada.</w:t>
       </w:r>
     </w:p>
     <w:p/>
@@ -1850,7 +1919,7 @@
       <w:pPr>
         <w:pStyle w:val="Ttulo2"/>
       </w:pPr>
-      <w:bookmarkStart w:id="5" w:name="_Toc26305144"/>
+      <w:bookmarkStart w:id="5" w:name="_Toc26400193"/>
       <w:r>
         <w:t>Menu</w:t>
       </w:r>
@@ -1928,7 +1997,7 @@
       <w:pPr>
         <w:pStyle w:val="Ttulo2"/>
       </w:pPr>
-      <w:bookmarkStart w:id="6" w:name="_Toc26305145"/>
+      <w:bookmarkStart w:id="6" w:name="_Toc26400194"/>
       <w:r>
         <w:t>Animacion selección del menu y mostrar en grid principal:</w:t>
       </w:r>
@@ -1940,92 +2009,80 @@
       </w:r>
       <w:proofErr w:type="spellStart"/>
       <w:r>
-        <w:t>TransitioningContent</w:t>
+        <w:t>EventTrigger</w:t>
       </w:r>
       <w:proofErr w:type="spellEnd"/>
       <w:r>
-        <w:t xml:space="preserve"> que viene incluido en la librería de material </w:t>
+        <w:t xml:space="preserve"> se puede ejecutar </w:t>
+      </w:r>
+      <w:r>
+        <w:t>la animación</w:t>
+      </w:r>
+      <w:r>
+        <w:t xml:space="preserve"> en un elemento de la interfaz de usuario. Con esta se realiza la animación del cursor de selección de la </w:t>
       </w:r>
       <w:proofErr w:type="spellStart"/>
       <w:r>
-        <w:t>design</w:t>
+        <w:t>grid</w:t>
       </w:r>
       <w:proofErr w:type="spellEnd"/>
       <w:r>
-        <w:t xml:space="preserve"> es una </w:t>
+        <w:t xml:space="preserve"> en el menú según el ítem seleccionado en la </w:t>
       </w:r>
       <w:proofErr w:type="spellStart"/>
       <w:r>
-        <w:t>ContentControl</w:t>
+        <w:t>listview</w:t>
       </w:r>
       <w:proofErr w:type="spellEnd"/>
       <w:r>
-        <w:t xml:space="preserve"> animación que se puede ejecutar fácilmente en un elemento de la interfaz de usuario. Con esta se realiza la animación del cursor de selección de la </w:t>
+        <w:t xml:space="preserve"> del menú.</w:t>
+      </w:r>
+    </w:p>
+    <w:p>
+      <w:r>
+        <w:t xml:space="preserve">Con el evento </w:t>
       </w:r>
       <w:proofErr w:type="spellStart"/>
       <w:r>
-        <w:t>grid</w:t>
+        <w:t>selection</w:t>
       </w:r>
       <w:proofErr w:type="spellEnd"/>
       <w:r>
-        <w:t xml:space="preserve"> en el menú según el ítem seleccionado en la </w:t>
+        <w:t xml:space="preserve"> </w:t>
       </w:r>
       <w:proofErr w:type="spellStart"/>
       <w:r>
+        <w:t>changed</w:t>
+      </w:r>
+      <w:proofErr w:type="spellEnd"/>
+      <w:r>
+        <w:t xml:space="preserve"> </w:t>
+      </w:r>
+      <w:proofErr w:type="spellStart"/>
+      <w:r>
         <w:t>listview</w:t>
       </w:r>
       <w:proofErr w:type="spellEnd"/>
       <w:r>
-        <w:t xml:space="preserve"> del menú.</w:t>
-      </w:r>
-    </w:p>
-    <w:p>
-      <w:r>
-        <w:t xml:space="preserve">Con el evento </w:t>
+        <w:t xml:space="preserve"> del menú</w:t>
+      </w:r>
+      <w:r>
+        <w:t xml:space="preserve"> se obtiene el índice actual luego</w:t>
+      </w:r>
+      <w:r>
+        <w:t xml:space="preserve"> dentro de un </w:t>
       </w:r>
       <w:proofErr w:type="spellStart"/>
       <w:r>
-        <w:t>selection</w:t>
+        <w:t>switch</w:t>
       </w:r>
       <w:proofErr w:type="spellEnd"/>
       <w:r>
-        <w:t xml:space="preserve"> </w:t>
-      </w:r>
-      <w:proofErr w:type="spellStart"/>
-      <w:r>
-        <w:t>changed</w:t>
-      </w:r>
-      <w:proofErr w:type="spellEnd"/>
-      <w:r>
-        <w:t xml:space="preserve"> </w:t>
-      </w:r>
-      <w:proofErr w:type="spellStart"/>
-      <w:r>
-        <w:t>listview</w:t>
-      </w:r>
-      <w:proofErr w:type="spellEnd"/>
-      <w:r>
-        <w:t xml:space="preserve"> del menú</w:t>
-      </w:r>
-      <w:r>
-        <w:t xml:space="preserve"> se obtiene el índice actual luego</w:t>
-      </w:r>
-      <w:r>
-        <w:t xml:space="preserve"> dentro de un </w:t>
-      </w:r>
-      <w:proofErr w:type="spellStart"/>
-      <w:r>
-        <w:t>switch</w:t>
-      </w:r>
-      <w:proofErr w:type="spellEnd"/>
-      <w:r>
         <w:t xml:space="preserve"> se limpia lo que se </w:t>
       </w:r>
-      <w:proofErr w:type="spellStart"/>
-      <w:r>
-        <w:t>esta</w:t>
-      </w:r>
-      <w:proofErr w:type="spellEnd"/>
+      <w:r>
+        <w:t>está</w:t>
+      </w:r>
       <w:r>
         <w:t xml:space="preserve"> </w:t>
       </w:r>
@@ -2078,7 +2135,7 @@
       <w:pPr>
         <w:pStyle w:val="Ttulo2"/>
       </w:pPr>
-      <w:bookmarkStart w:id="7" w:name="_Toc26305146"/>
+      <w:bookmarkStart w:id="7" w:name="_Toc26400195"/>
       <w:r>
         <w:lastRenderedPageBreak/>
         <w:t>Generacion de reportes: epplus</w:t>
@@ -2087,7 +2144,15 @@
     </w:p>
     <w:p>
       <w:r>
-        <w:t xml:space="preserve">Una biblioteca para administrar hojas de calculo de Excel. </w:t>
+        <w:t xml:space="preserve">Una biblioteca para administrar hojas de </w:t>
+      </w:r>
+      <w:proofErr w:type="spellStart"/>
+      <w:r>
+        <w:t>calculo</w:t>
+      </w:r>
+      <w:proofErr w:type="spellEnd"/>
+      <w:r>
+        <w:t xml:space="preserve"> de Excel. </w:t>
       </w:r>
       <w:proofErr w:type="spellStart"/>
       <w:r>
@@ -2201,8 +2266,13 @@
           <w:numId w:val="26"/>
         </w:numPr>
       </w:pPr>
-      <w:r>
-        <w:t xml:space="preserve">Pagina principal: </w:t>
+      <w:proofErr w:type="spellStart"/>
+      <w:r>
+        <w:t>Pagina</w:t>
+      </w:r>
+      <w:proofErr w:type="spellEnd"/>
+      <w:r>
+        <w:t xml:space="preserve"> principal: </w:t>
       </w:r>
       <w:hyperlink r:id="rId16" w:history="1">
         <w:r>
@@ -2247,7 +2317,7 @@
       <w:pPr>
         <w:pStyle w:val="Ttulo2"/>
       </w:pPr>
-      <w:bookmarkStart w:id="8" w:name="_Toc26305147"/>
+      <w:bookmarkStart w:id="8" w:name="_Toc26400196"/>
       <w:r>
         <w:t>Base de datos: mysql</w:t>
       </w:r>
@@ -2313,7 +2383,7 @@
       <w:pPr>
         <w:pStyle w:val="Ttulo2"/>
       </w:pPr>
-      <w:bookmarkStart w:id="9" w:name="_Toc26305148"/>
+      <w:bookmarkStart w:id="9" w:name="_Toc26400197"/>
       <w:r>
         <w:lastRenderedPageBreak/>
         <w:t>Screenshots</w:t>
@@ -2669,7 +2739,7 @@
       <w:pPr>
         <w:pStyle w:val="Ttulo2"/>
       </w:pPr>
-      <w:bookmarkStart w:id="10" w:name="_Toc26305149"/>
+      <w:bookmarkStart w:id="10" w:name="_Toc26400198"/>
       <w:r>
         <w:t>Wiki del proyecto:</w:t>
       </w:r>
@@ -2679,30 +2749,527 @@
       </w:r>
     </w:p>
     <w:p>
+      <w:pPr>
+        <w:rPr>
+          <w:rStyle w:val="Hipervnculo"/>
+        </w:rPr>
+      </w:pPr>
       <w:hyperlink r:id="rId23" w:history="1">
         <w:r>
           <w:rPr>
             <w:rStyle w:val="Hipervnculo"/>
           </w:rPr>
-          <w:t>https://github.com</w:t>
-        </w:r>
-        <w:r>
-          <w:rPr>
-            <w:rStyle w:val="Hipervnculo"/>
-          </w:rPr>
-          <w:t>/</w:t>
-        </w:r>
-        <w:r>
-          <w:rPr>
-            <w:rStyle w:val="Hipervnculo"/>
-          </w:rPr>
-          <w:t>TallerDeLenguajes1/proyecto-final-taller-2-2019-grupo-10-cursos-para-el-trabajo/wiki</w:t>
+          <w:t>https://github.com/TallerDeLenguajes1/proyecto-final-taller-2-2019-grupo-10-cursos-para-el-trabajo/wiki</w:t>
         </w:r>
       </w:hyperlink>
     </w:p>
+    <w:p>
+      <w:pPr>
+        <w:pStyle w:val="Ttulo2"/>
+      </w:pPr>
+      <w:bookmarkStart w:id="11" w:name="_Toc26400199"/>
+      <w:r>
+        <w:t>Tutorial para agregar base de datos</w:t>
+      </w:r>
+      <w:bookmarkEnd w:id="11"/>
+    </w:p>
+    <w:p>
+      <w:pPr>
+        <w:pStyle w:val="Prrafodelista"/>
+        <w:numPr>
+          <w:ilvl w:val="0"/>
+          <w:numId w:val="28"/>
+        </w:numPr>
+      </w:pPr>
+      <w:r>
+        <w:t xml:space="preserve">Ejecuto el archivo (doble clic) </w:t>
+      </w:r>
+      <w:proofErr w:type="spellStart"/>
+      <w:r>
+        <w:t>ProyectoDB.mwb</w:t>
+      </w:r>
+      <w:proofErr w:type="spellEnd"/>
+    </w:p>
+    <w:p>
+      <w:r>
+        <w:rPr>
+          <w:noProof/>
+        </w:rPr>
+        <mc:AlternateContent>
+          <mc:Choice Requires="wps">
+            <w:drawing>
+              <wp:anchor distT="0" distB="0" distL="114300" distR="114300" simplePos="0" relativeHeight="251659264" behindDoc="0" locked="0" layoutInCell="1" allowOverlap="1" wp14:anchorId="0D8E7D93" wp14:editId="57002D98">
+                <wp:simplePos x="0" y="0"/>
+                <wp:positionH relativeFrom="column">
+                  <wp:posOffset>-330834</wp:posOffset>
+                </wp:positionH>
+                <wp:positionV relativeFrom="paragraph">
+                  <wp:posOffset>1329055</wp:posOffset>
+                </wp:positionV>
+                <wp:extent cx="2362200" cy="504825"/>
+                <wp:effectExtent l="0" t="0" r="19050" b="28575"/>
+                <wp:wrapNone/>
+                <wp:docPr id="11" name="Elipse 11"/>
+                <wp:cNvGraphicFramePr/>
+                <a:graphic xmlns:a="http://schemas.openxmlformats.org/drawingml/2006/main">
+                  <a:graphicData uri="http://schemas.microsoft.com/office/word/2010/wordprocessingShape">
+                    <wps:wsp>
+                      <wps:cNvSpPr/>
+                      <wps:spPr>
+                        <a:xfrm>
+                          <a:off x="0" y="0"/>
+                          <a:ext cx="2362200" cy="504825"/>
+                        </a:xfrm>
+                        <a:prstGeom prst="ellipse">
+                          <a:avLst/>
+                        </a:prstGeom>
+                        <a:noFill/>
+                        <a:ln>
+                          <a:solidFill>
+                            <a:schemeClr val="accent1">
+                              <a:lumMod val="75000"/>
+                            </a:schemeClr>
+                          </a:solidFill>
+                        </a:ln>
+                      </wps:spPr>
+                      <wps:style>
+                        <a:lnRef idx="2">
+                          <a:schemeClr val="accent1">
+                            <a:shade val="50000"/>
+                          </a:schemeClr>
+                        </a:lnRef>
+                        <a:fillRef idx="1">
+                          <a:schemeClr val="accent1"/>
+                        </a:fillRef>
+                        <a:effectRef idx="0">
+                          <a:schemeClr val="accent1"/>
+                        </a:effectRef>
+                        <a:fontRef idx="minor">
+                          <a:schemeClr val="lt1"/>
+                        </a:fontRef>
+                      </wps:style>
+                      <wps:bodyPr rot="0" spcFirstLastPara="0" vertOverflow="overflow" horzOverflow="overflow" vert="horz" wrap="square" lIns="91440" tIns="45720" rIns="91440" bIns="45720" numCol="1" spcCol="0" rtlCol="0" fromWordArt="0" anchor="ctr" anchorCtr="0" forceAA="0" compatLnSpc="1">
+                        <a:prstTxWarp prst="textNoShape">
+                          <a:avLst/>
+                        </a:prstTxWarp>
+                        <a:noAutofit/>
+                      </wps:bodyPr>
+                    </wps:wsp>
+                  </a:graphicData>
+                </a:graphic>
+                <wp14:sizeRelH relativeFrom="margin">
+                  <wp14:pctWidth>0</wp14:pctWidth>
+                </wp14:sizeRelH>
+                <wp14:sizeRelV relativeFrom="margin">
+                  <wp14:pctHeight>0</wp14:pctHeight>
+                </wp14:sizeRelV>
+              </wp:anchor>
+            </w:drawing>
+          </mc:Choice>
+          <mc:Fallback>
+            <w:pict>
+              <v:oval w14:anchorId="29D1E3B7" id="Elipse 11" o:spid="_x0000_s1026" style="position:absolute;margin-left:-26.05pt;margin-top:104.65pt;width:186pt;height:39.75pt;z-index:251659264;visibility:visible;mso-wrap-style:square;mso-width-percent:0;mso-height-percent:0;mso-wrap-distance-left:9pt;mso-wrap-distance-top:0;mso-wrap-distance-right:9pt;mso-wrap-distance-bottom:0;mso-position-horizontal:absolute;mso-position-horizontal-relative:text;mso-position-vertical:absolute;mso-position-vertical-relative:text;mso-width-percent:0;mso-height-percent:0;mso-width-relative:margin;mso-height-relative:margin;v-text-anchor:middle" o:gfxdata="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" filled="f" strokecolor="#eb130b [2404]" strokeweight="1pt">
+                <v:stroke joinstyle="miter"/>
+              </v:oval>
+            </w:pict>
+          </mc:Fallback>
+        </mc:AlternateContent>
+      </w:r>
+      <w:r>
+        <w:rPr>
+          <w:noProof/>
+        </w:rPr>
+        <w:drawing>
+          <wp:inline distT="0" distB="0" distL="0" distR="0" wp14:anchorId="0084F568" wp14:editId="316D92B6">
+            <wp:extent cx="3705225" cy="2306314"/>
+            <wp:effectExtent l="0" t="0" r="0" b="0"/>
+            <wp:docPr id="10" name="Imagen 10"/>
+            <wp:cNvGraphicFramePr>
+              <a:graphicFrameLocks xmlns:a="http://schemas.openxmlformats.org/drawingml/2006/main" noChangeAspect="1"/>
+            </wp:cNvGraphicFramePr>
+            <a:graphic xmlns:a="http://schemas.openxmlformats.org/drawingml/2006/main">
+              <a:graphicData uri="http://schemas.openxmlformats.org/drawingml/2006/picture">
+                <pic:pic xmlns:pic="http://schemas.openxmlformats.org/drawingml/2006/picture">
+                  <pic:nvPicPr>
+                    <pic:cNvPr id="1" name=""/>
+                    <pic:cNvPicPr/>
+                  </pic:nvPicPr>
+                  <pic:blipFill rotWithShape="1">
+                    <a:blip r:embed="rId24"/>
+                    <a:srcRect l="13143" t="25836" r="69910" b="55403"/>
+                    <a:stretch/>
+                  </pic:blipFill>
+                  <pic:spPr bwMode="auto">
+                    <a:xfrm>
+                      <a:off x="0" y="0"/>
+                      <a:ext cx="3733918" cy="2324174"/>
+                    </a:xfrm>
+                    <a:prstGeom prst="rect">
+                      <a:avLst/>
+                    </a:prstGeom>
+                    <a:ln>
+                      <a:noFill/>
+                    </a:ln>
+                    <a:extLst>
+                      <a:ext uri="{53640926-AAD7-44D8-BBD7-CCE9431645EC}">
+                        <a14:shadowObscured xmlns:a14="http://schemas.microsoft.com/office/drawing/2010/main"/>
+                      </a:ext>
+                    </a:extLst>
+                  </pic:spPr>
+                </pic:pic>
+              </a:graphicData>
+            </a:graphic>
+          </wp:inline>
+        </w:drawing>
+      </w:r>
+    </w:p>
+    <w:p>
+      <w:r>
+        <w:t xml:space="preserve">El paso 2 y 3 se pueden saltear pulsando </w:t>
+      </w:r>
+      <w:proofErr w:type="spellStart"/>
+      <w:r>
+        <w:t>Ctrl</w:t>
+      </w:r>
+      <w:proofErr w:type="spellEnd"/>
+      <w:r>
+        <w:t xml:space="preserve"> + G</w:t>
+      </w:r>
+    </w:p>
+    <w:p>
+      <w:pPr>
+        <w:pStyle w:val="Prrafodelista"/>
+        <w:numPr>
+          <w:ilvl w:val="0"/>
+          <w:numId w:val="28"/>
+        </w:numPr>
+      </w:pPr>
+      <w:r>
+        <w:lastRenderedPageBreak/>
+        <w:t xml:space="preserve">Cuando se abra el </w:t>
+      </w:r>
+      <w:proofErr w:type="spellStart"/>
+      <w:r>
+        <w:t>modole</w:t>
+      </w:r>
+      <w:proofErr w:type="spellEnd"/>
+      <w:r>
+        <w:t xml:space="preserve"> ir a </w:t>
+      </w:r>
+      <w:proofErr w:type="spellStart"/>
+      <w:r>
+        <w:t>database</w:t>
+      </w:r>
+      <w:proofErr w:type="spellEnd"/>
+      <w:r>
+        <w:t xml:space="preserve"> en </w:t>
+      </w:r>
+      <w:proofErr w:type="spellStart"/>
+      <w:r>
+        <w:t>workbench</w:t>
+      </w:r>
+      <w:proofErr w:type="spellEnd"/>
+    </w:p>
+    <w:p>
+      <w:r>
+        <w:rPr>
+          <w:noProof/>
+        </w:rPr>
+        <mc:AlternateContent>
+          <mc:Choice Requires="wps">
+            <w:drawing>
+              <wp:anchor distT="0" distB="0" distL="114300" distR="114300" simplePos="0" relativeHeight="251661312" behindDoc="0" locked="0" layoutInCell="1" allowOverlap="1" wp14:anchorId="7F2E7EBD" wp14:editId="2A2A3EE1">
+                <wp:simplePos x="0" y="0"/>
+                <wp:positionH relativeFrom="margin">
+                  <wp:posOffset>878840</wp:posOffset>
+                </wp:positionH>
+                <wp:positionV relativeFrom="paragraph">
+                  <wp:posOffset>165735</wp:posOffset>
+                </wp:positionV>
+                <wp:extent cx="409575" cy="304800"/>
+                <wp:effectExtent l="0" t="0" r="28575" b="19050"/>
+                <wp:wrapNone/>
+                <wp:docPr id="13" name="Elipse 13"/>
+                <wp:cNvGraphicFramePr/>
+                <a:graphic xmlns:a="http://schemas.openxmlformats.org/drawingml/2006/main">
+                  <a:graphicData uri="http://schemas.microsoft.com/office/word/2010/wordprocessingShape">
+                    <wps:wsp>
+                      <wps:cNvSpPr/>
+                      <wps:spPr>
+                        <a:xfrm>
+                          <a:off x="0" y="0"/>
+                          <a:ext cx="409575" cy="304800"/>
+                        </a:xfrm>
+                        <a:prstGeom prst="ellipse">
+                          <a:avLst/>
+                        </a:prstGeom>
+                        <a:noFill/>
+                        <a:ln>
+                          <a:solidFill>
+                            <a:schemeClr val="accent1">
+                              <a:lumMod val="75000"/>
+                            </a:schemeClr>
+                          </a:solidFill>
+                        </a:ln>
+                      </wps:spPr>
+                      <wps:style>
+                        <a:lnRef idx="2">
+                          <a:schemeClr val="accent1">
+                            <a:shade val="50000"/>
+                          </a:schemeClr>
+                        </a:lnRef>
+                        <a:fillRef idx="1">
+                          <a:schemeClr val="accent1"/>
+                        </a:fillRef>
+                        <a:effectRef idx="0">
+                          <a:schemeClr val="accent1"/>
+                        </a:effectRef>
+                        <a:fontRef idx="minor">
+                          <a:schemeClr val="lt1"/>
+                        </a:fontRef>
+                      </wps:style>
+                      <wps:bodyPr rot="0" spcFirstLastPara="0" vertOverflow="overflow" horzOverflow="overflow" vert="horz" wrap="square" lIns="91440" tIns="45720" rIns="91440" bIns="45720" numCol="1" spcCol="0" rtlCol="0" fromWordArt="0" anchor="ctr" anchorCtr="0" forceAA="0" compatLnSpc="1">
+                        <a:prstTxWarp prst="textNoShape">
+                          <a:avLst/>
+                        </a:prstTxWarp>
+                        <a:noAutofit/>
+                      </wps:bodyPr>
+                    </wps:wsp>
+                  </a:graphicData>
+                </a:graphic>
+                <wp14:sizeRelH relativeFrom="margin">
+                  <wp14:pctWidth>0</wp14:pctWidth>
+                </wp14:sizeRelH>
+                <wp14:sizeRelV relativeFrom="margin">
+                  <wp14:pctHeight>0</wp14:pctHeight>
+                </wp14:sizeRelV>
+              </wp:anchor>
+            </w:drawing>
+          </mc:Choice>
+          <mc:Fallback>
+            <w:pict>
+              <v:oval w14:anchorId="7785A1B4" id="Elipse 13" o:spid="_x0000_s1026" style="position:absolute;margin-left:69.2pt;margin-top:13.05pt;width:32.25pt;height:24pt;z-index:251661312;visibility:visible;mso-wrap-style:square;mso-width-percent:0;mso-height-percent:0;mso-wrap-distance-left:9pt;mso-wrap-distance-top:0;mso-wrap-distance-right:9pt;mso-wrap-distance-bottom:0;mso-position-horizontal:absolute;mso-position-horizontal-relative:margin;mso-position-vertical:absolute;mso-position-vertical-relative:text;mso-width-percent:0;mso-height-percent:0;mso-width-relative:margin;mso-height-relative:margin;v-text-anchor:middle" o:gfxdata="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" filled="f" strokecolor="#eb130b [2404]" strokeweight="1pt">
+                <v:stroke joinstyle="miter"/>
+                <w10:wrap anchorx="margin"/>
+              </v:oval>
+            </w:pict>
+          </mc:Fallback>
+        </mc:AlternateContent>
+      </w:r>
+      <w:r>
+        <w:rPr>
+          <w:noProof/>
+        </w:rPr>
+        <w:drawing>
+          <wp:inline distT="0" distB="0" distL="0" distR="0" wp14:anchorId="0A04B78F" wp14:editId="0C3359C3">
+            <wp:extent cx="5971380" cy="4200525"/>
+            <wp:effectExtent l="0" t="0" r="0" b="0"/>
+            <wp:docPr id="12" name="Imagen 12"/>
+            <wp:cNvGraphicFramePr>
+              <a:graphicFrameLocks xmlns:a="http://schemas.openxmlformats.org/drawingml/2006/main" noChangeAspect="1"/>
+            </wp:cNvGraphicFramePr>
+            <a:graphic xmlns:a="http://schemas.openxmlformats.org/drawingml/2006/main">
+              <a:graphicData uri="http://schemas.openxmlformats.org/drawingml/2006/picture">
+                <pic:pic xmlns:pic="http://schemas.openxmlformats.org/drawingml/2006/picture">
+                  <pic:nvPicPr>
+                    <pic:cNvPr id="1" name=""/>
+                    <pic:cNvPicPr/>
+                  </pic:nvPicPr>
+                  <pic:blipFill>
+                    <a:blip r:embed="rId25"/>
+                    <a:stretch>
+                      <a:fillRect/>
+                    </a:stretch>
+                  </pic:blipFill>
+                  <pic:spPr>
+                    <a:xfrm>
+                      <a:off x="0" y="0"/>
+                      <a:ext cx="5984969" cy="4210084"/>
+                    </a:xfrm>
+                    <a:prstGeom prst="rect">
+                      <a:avLst/>
+                    </a:prstGeom>
+                  </pic:spPr>
+                </pic:pic>
+              </a:graphicData>
+            </a:graphic>
+          </wp:inline>
+        </w:drawing>
+      </w:r>
+    </w:p>
+    <w:p>
+      <w:pPr>
+        <w:pStyle w:val="Prrafodelista"/>
+        <w:numPr>
+          <w:ilvl w:val="0"/>
+          <w:numId w:val="28"/>
+        </w:numPr>
+      </w:pPr>
+      <w:r>
+        <w:t xml:space="preserve">Luego voy a forward </w:t>
+      </w:r>
+      <w:proofErr w:type="spellStart"/>
+      <w:r>
+        <w:t>enginer</w:t>
+      </w:r>
+      <w:proofErr w:type="spellEnd"/>
+    </w:p>
+    <w:p>
+      <w:r>
+        <w:rPr>
+          <w:noProof/>
+        </w:rPr>
+        <mc:AlternateContent>
+          <mc:Choice Requires="wps">
+            <w:drawing>
+              <wp:anchor distT="0" distB="0" distL="114300" distR="114300" simplePos="0" relativeHeight="251663360" behindDoc="0" locked="0" layoutInCell="1" allowOverlap="1" wp14:anchorId="5CFBE857" wp14:editId="1961361D">
+                <wp:simplePos x="0" y="0"/>
+                <wp:positionH relativeFrom="margin">
+                  <wp:posOffset>1040765</wp:posOffset>
+                </wp:positionH>
+                <wp:positionV relativeFrom="paragraph">
+                  <wp:posOffset>643891</wp:posOffset>
+                </wp:positionV>
+                <wp:extent cx="1333500" cy="133350"/>
+                <wp:effectExtent l="0" t="0" r="19050" b="19050"/>
+                <wp:wrapNone/>
+                <wp:docPr id="16" name="Elipse 16"/>
+                <wp:cNvGraphicFramePr/>
+                <a:graphic xmlns:a="http://schemas.openxmlformats.org/drawingml/2006/main">
+                  <a:graphicData uri="http://schemas.microsoft.com/office/word/2010/wordprocessingShape">
+                    <wps:wsp>
+                      <wps:cNvSpPr/>
+                      <wps:spPr>
+                        <a:xfrm>
+                          <a:off x="0" y="0"/>
+                          <a:ext cx="1333500" cy="133350"/>
+                        </a:xfrm>
+                        <a:prstGeom prst="ellipse">
+                          <a:avLst/>
+                        </a:prstGeom>
+                        <a:noFill/>
+                        <a:ln>
+                          <a:solidFill>
+                            <a:schemeClr val="accent1">
+                              <a:lumMod val="75000"/>
+                            </a:schemeClr>
+                          </a:solidFill>
+                        </a:ln>
+                      </wps:spPr>
+                      <wps:style>
+                        <a:lnRef idx="2">
+                          <a:schemeClr val="accent1">
+                            <a:shade val="50000"/>
+                          </a:schemeClr>
+                        </a:lnRef>
+                        <a:fillRef idx="1">
+                          <a:schemeClr val="accent1"/>
+                        </a:fillRef>
+                        <a:effectRef idx="0">
+                          <a:schemeClr val="accent1"/>
+                        </a:effectRef>
+                        <a:fontRef idx="minor">
+                          <a:schemeClr val="lt1"/>
+                        </a:fontRef>
+                      </wps:style>
+                      <wps:bodyPr rot="0" spcFirstLastPara="0" vertOverflow="overflow" horzOverflow="overflow" vert="horz" wrap="square" lIns="91440" tIns="45720" rIns="91440" bIns="45720" numCol="1" spcCol="0" rtlCol="0" fromWordArt="0" anchor="ctr" anchorCtr="0" forceAA="0" compatLnSpc="1">
+                        <a:prstTxWarp prst="textNoShape">
+                          <a:avLst/>
+                        </a:prstTxWarp>
+                        <a:noAutofit/>
+                      </wps:bodyPr>
+                    </wps:wsp>
+                  </a:graphicData>
+                </a:graphic>
+                <wp14:sizeRelH relativeFrom="margin">
+                  <wp14:pctWidth>0</wp14:pctWidth>
+                </wp14:sizeRelH>
+                <wp14:sizeRelV relativeFrom="margin">
+                  <wp14:pctHeight>0</wp14:pctHeight>
+                </wp14:sizeRelV>
+              </wp:anchor>
+            </w:drawing>
+          </mc:Choice>
+          <mc:Fallback>
+            <w:pict>
+              <v:oval w14:anchorId="2038394F" id="Elipse 16" o:spid="_x0000_s1026" style="position:absolute;margin-left:81.95pt;margin-top:50.7pt;width:105pt;height:10.5pt;z-index:251663360;visibility:visible;mso-wrap-style:square;mso-width-percent:0;mso-height-percent:0;mso-wrap-distance-left:9pt;mso-wrap-distance-top:0;mso-wrap-distance-right:9pt;mso-wrap-distance-bottom:0;mso-position-horizontal:absolute;mso-position-horizontal-relative:margin;mso-position-vertical:absolute;mso-position-vertical-relative:text;mso-width-percent:0;mso-height-percent:0;mso-width-relative:margin;mso-height-relative:margin;v-text-anchor:middle" o:gfxdata="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" filled="f" strokecolor="#eb130b [2404]" strokeweight="1pt">
+                <v:stroke joinstyle="miter"/>
+                <w10:wrap anchorx="margin"/>
+              </v:oval>
+            </w:pict>
+          </mc:Fallback>
+        </mc:AlternateContent>
+      </w:r>
+      <w:r>
+        <w:rPr>
+          <w:noProof/>
+        </w:rPr>
+        <w:drawing>
+          <wp:inline distT="0" distB="0" distL="0" distR="0" wp14:anchorId="29C72F17" wp14:editId="2F26EACC">
+            <wp:extent cx="6301945" cy="3543300"/>
+            <wp:effectExtent l="0" t="0" r="3810" b="0"/>
+            <wp:docPr id="15" name="Imagen 15"/>
+            <wp:cNvGraphicFramePr>
+              <a:graphicFrameLocks xmlns:a="http://schemas.openxmlformats.org/drawingml/2006/main" noChangeAspect="1"/>
+            </wp:cNvGraphicFramePr>
+            <a:graphic xmlns:a="http://schemas.openxmlformats.org/drawingml/2006/main">
+              <a:graphicData uri="http://schemas.openxmlformats.org/drawingml/2006/picture">
+                <pic:pic xmlns:pic="http://schemas.openxmlformats.org/drawingml/2006/picture">
+                  <pic:nvPicPr>
+                    <pic:cNvPr id="1" name=""/>
+                    <pic:cNvPicPr/>
+                  </pic:nvPicPr>
+                  <pic:blipFill>
+                    <a:blip r:embed="rId26"/>
+                    <a:stretch>
+                      <a:fillRect/>
+                    </a:stretch>
+                  </pic:blipFill>
+                  <pic:spPr>
+                    <a:xfrm>
+                      <a:off x="0" y="0"/>
+                      <a:ext cx="6314282" cy="3550237"/>
+                    </a:xfrm>
+                    <a:prstGeom prst="rect">
+                      <a:avLst/>
+                    </a:prstGeom>
+                  </pic:spPr>
+                </pic:pic>
+              </a:graphicData>
+            </a:graphic>
+          </wp:inline>
+        </w:drawing>
+      </w:r>
+    </w:p>
+    <w:p>
+      <w:pPr>
+        <w:pStyle w:val="Prrafodelista"/>
+        <w:numPr>
+          <w:ilvl w:val="0"/>
+          <w:numId w:val="28"/>
+        </w:numPr>
+      </w:pPr>
+      <w:r>
+        <w:lastRenderedPageBreak/>
+        <w:t xml:space="preserve">Ultimo paso pulsar </w:t>
+      </w:r>
+      <w:proofErr w:type="spellStart"/>
+      <w:r>
+        <w:t>next</w:t>
+      </w:r>
+      <w:proofErr w:type="spellEnd"/>
+      <w:r>
+        <w:t xml:space="preserve"> hasta el final y luego </w:t>
+      </w:r>
+      <w:proofErr w:type="spellStart"/>
+      <w:r>
+        <w:t>close</w:t>
+      </w:r>
+      <w:proofErr w:type="spellEnd"/>
+    </w:p>
     <w:sectPr>
-      <w:footerReference w:type="default" r:id="rId24"/>
-      <w:footerReference w:type="first" r:id="rId25"/>
+      <w:footerReference w:type="default" r:id="rId27"/>
+      <w:footerReference w:type="first" r:id="rId28"/>
       <w:pgSz w:w="11906" w:h="16838" w:code="9"/>
       <w:pgMar w:top="1440" w:right="1616" w:bottom="1440" w:left="1616" w:header="720" w:footer="720" w:gutter="0"/>
       <w:pgNumType w:start="1"/>
@@ -4135,6 +4702,184 @@
     </w:lvl>
   </w:abstractNum>
   <w:abstractNum w:abstractNumId="22" w15:restartNumberingAfterBreak="0">
+    <w:nsid w:val="587A7DE0"/>
+    <w:multiLevelType w:val="hybridMultilevel"/>
+    <w:tmpl w:val="91A4CD3A"/>
+    <w:lvl w:ilvl="0" w:tplc="6F62758A">
+      <w:start w:val="1"/>
+      <w:numFmt w:val="decimal"/>
+      <w:lvlText w:val="%1-"/>
+      <w:lvlJc w:val="left"/>
+      <w:pPr>
+        <w:ind w:left="720" w:hanging="360"/>
+      </w:pPr>
+      <w:rPr>
+        <w:rFonts w:hint="default"/>
+      </w:rPr>
+    </w:lvl>
+    <w:lvl w:ilvl="1" w:tplc="2C0A0019" w:tentative="1">
+      <w:start w:val="1"/>
+      <w:numFmt w:val="lowerLetter"/>
+      <w:lvlText w:val="%2."/>
+      <w:lvlJc w:val="left"/>
+      <w:pPr>
+        <w:ind w:left="1440" w:hanging="360"/>
+      </w:pPr>
+    </w:lvl>
+    <w:lvl w:ilvl="2" w:tplc="2C0A001B" w:tentative="1">
+      <w:start w:val="1"/>
+      <w:numFmt w:val="lowerRoman"/>
+      <w:lvlText w:val="%3."/>
+      <w:lvlJc w:val="right"/>
+      <w:pPr>
+        <w:ind w:left="2160" w:hanging="180"/>
+      </w:pPr>
+    </w:lvl>
+    <w:lvl w:ilvl="3" w:tplc="2C0A000F" w:tentative="1">
+      <w:start w:val="1"/>
+      <w:numFmt w:val="decimal"/>
+      <w:lvlText w:val="%4."/>
+      <w:lvlJc w:val="left"/>
+      <w:pPr>
+        <w:ind w:left="2880" w:hanging="360"/>
+      </w:pPr>
+    </w:lvl>
+    <w:lvl w:ilvl="4" w:tplc="2C0A0019" w:tentative="1">
+      <w:start w:val="1"/>
+      <w:numFmt w:val="lowerLetter"/>
+      <w:lvlText w:val="%5."/>
+      <w:lvlJc w:val="left"/>
+      <w:pPr>
+        <w:ind w:left="3600" w:hanging="360"/>
+      </w:pPr>
+    </w:lvl>
+    <w:lvl w:ilvl="5" w:tplc="2C0A001B" w:tentative="1">
+      <w:start w:val="1"/>
+      <w:numFmt w:val="lowerRoman"/>
+      <w:lvlText w:val="%6."/>
+      <w:lvlJc w:val="right"/>
+      <w:pPr>
+        <w:ind w:left="4320" w:hanging="180"/>
+      </w:pPr>
+    </w:lvl>
+    <w:lvl w:ilvl="6" w:tplc="2C0A000F" w:tentative="1">
+      <w:start w:val="1"/>
+      <w:numFmt w:val="decimal"/>
+      <w:lvlText w:val="%7."/>
+      <w:lvlJc w:val="left"/>
+      <w:pPr>
+        <w:ind w:left="5040" w:hanging="360"/>
+      </w:pPr>
+    </w:lvl>
+    <w:lvl w:ilvl="7" w:tplc="2C0A0019" w:tentative="1">
+      <w:start w:val="1"/>
+      <w:numFmt w:val="lowerLetter"/>
+      <w:lvlText w:val="%8."/>
+      <w:lvlJc w:val="left"/>
+      <w:pPr>
+        <w:ind w:left="5760" w:hanging="360"/>
+      </w:pPr>
+    </w:lvl>
+    <w:lvl w:ilvl="8" w:tplc="2C0A001B" w:tentative="1">
+      <w:start w:val="1"/>
+      <w:numFmt w:val="lowerRoman"/>
+      <w:lvlText w:val="%9."/>
+      <w:lvlJc w:val="right"/>
+      <w:pPr>
+        <w:ind w:left="6480" w:hanging="180"/>
+      </w:pPr>
+    </w:lvl>
+  </w:abstractNum>
+  <w:abstractNum w:abstractNumId="23" w15:restartNumberingAfterBreak="0">
+    <w:nsid w:val="5DE03293"/>
+    <w:multiLevelType w:val="hybridMultilevel"/>
+    <w:tmpl w:val="03E25948"/>
+    <w:lvl w:ilvl="0" w:tplc="6F62758A">
+      <w:start w:val="1"/>
+      <w:numFmt w:val="decimal"/>
+      <w:lvlText w:val="%1-"/>
+      <w:lvlJc w:val="left"/>
+      <w:pPr>
+        <w:ind w:left="720" w:hanging="360"/>
+      </w:pPr>
+      <w:rPr>
+        <w:rFonts w:hint="default"/>
+      </w:rPr>
+    </w:lvl>
+    <w:lvl w:ilvl="1" w:tplc="2C0A0019" w:tentative="1">
+      <w:start w:val="1"/>
+      <w:numFmt w:val="lowerLetter"/>
+      <w:lvlText w:val="%2."/>
+      <w:lvlJc w:val="left"/>
+      <w:pPr>
+        <w:ind w:left="1440" w:hanging="360"/>
+      </w:pPr>
+    </w:lvl>
+    <w:lvl w:ilvl="2" w:tplc="2C0A001B" w:tentative="1">
+      <w:start w:val="1"/>
+      <w:numFmt w:val="lowerRoman"/>
+      <w:lvlText w:val="%3."/>
+      <w:lvlJc w:val="right"/>
+      <w:pPr>
+        <w:ind w:left="2160" w:hanging="180"/>
+      </w:pPr>
+    </w:lvl>
+    <w:lvl w:ilvl="3" w:tplc="2C0A000F" w:tentative="1">
+      <w:start w:val="1"/>
+      <w:numFmt w:val="decimal"/>
+      <w:lvlText w:val="%4."/>
+      <w:lvlJc w:val="left"/>
+      <w:pPr>
+        <w:ind w:left="2880" w:hanging="360"/>
+      </w:pPr>
+    </w:lvl>
+    <w:lvl w:ilvl="4" w:tplc="2C0A0019" w:tentative="1">
+      <w:start w:val="1"/>
+      <w:numFmt w:val="lowerLetter"/>
+      <w:lvlText w:val="%5."/>
+      <w:lvlJc w:val="left"/>
+      <w:pPr>
+        <w:ind w:left="3600" w:hanging="360"/>
+      </w:pPr>
+    </w:lvl>
+    <w:lvl w:ilvl="5" w:tplc="2C0A001B" w:tentative="1">
+      <w:start w:val="1"/>
+      <w:numFmt w:val="lowerRoman"/>
+      <w:lvlText w:val="%6."/>
+      <w:lvlJc w:val="right"/>
+      <w:pPr>
+        <w:ind w:left="4320" w:hanging="180"/>
+      </w:pPr>
+    </w:lvl>
+    <w:lvl w:ilvl="6" w:tplc="2C0A000F" w:tentative="1">
+      <w:start w:val="1"/>
+      <w:numFmt w:val="decimal"/>
+      <w:lvlText w:val="%7."/>
+      <w:lvlJc w:val="left"/>
+      <w:pPr>
+        <w:ind w:left="5040" w:hanging="360"/>
+      </w:pPr>
+    </w:lvl>
+    <w:lvl w:ilvl="7" w:tplc="2C0A0019" w:tentative="1">
+      <w:start w:val="1"/>
+      <w:numFmt w:val="lowerLetter"/>
+      <w:lvlText w:val="%8."/>
+      <w:lvlJc w:val="left"/>
+      <w:pPr>
+        <w:ind w:left="5760" w:hanging="360"/>
+      </w:pPr>
+    </w:lvl>
+    <w:lvl w:ilvl="8" w:tplc="2C0A001B" w:tentative="1">
+      <w:start w:val="1"/>
+      <w:numFmt w:val="lowerRoman"/>
+      <w:lvlText w:val="%9."/>
+      <w:lvlJc w:val="right"/>
+      <w:pPr>
+        <w:ind w:left="6480" w:hanging="180"/>
+      </w:pPr>
+    </w:lvl>
+  </w:abstractNum>
+  <w:abstractNum w:abstractNumId="24" w15:restartNumberingAfterBreak="0">
     <w:nsid w:val="7B734274"/>
     <w:multiLevelType w:val="hybridMultilevel"/>
     <w:tmpl w:val="28DC00DE"/>
@@ -4272,7 +5017,7 @@
     <w:abstractNumId w:val="8"/>
   </w:num>
   <w:num w:numId="7">
-    <w:abstractNumId w:val="22"/>
+    <w:abstractNumId w:val="24"/>
   </w:num>
   <w:num w:numId="8">
     <w:abstractNumId w:val="7"/>
@@ -4330,6 +5075,12 @@
   </w:num>
   <w:num w:numId="26">
     <w:abstractNumId w:val="21"/>
+  </w:num>
+  <w:num w:numId="27">
+    <w:abstractNumId w:val="22"/>
+  </w:num>
+  <w:num w:numId="28">
+    <w:abstractNumId w:val="23"/>
   </w:num>
 </w:numbering>
 </file>
@@ -6397,7 +7148,7 @@
 </file>
 
 <file path=customXml/itemProps1.xml><?xml version="1.0" encoding="utf-8"?>
-<ds:datastoreItem xmlns:ds="http://schemas.openxmlformats.org/officeDocument/2006/customXml" ds:itemID="{B8DCB633-0AEA-4D00-A057-A126C362C274}">
+<ds:datastoreItem xmlns:ds="http://schemas.openxmlformats.org/officeDocument/2006/customXml" ds:itemID="{DAA1BF24-7F97-41C8-B25A-AC4A14E19257}">
   <ds:schemaRefs>
     <ds:schemaRef ds:uri="http://schemas.openxmlformats.org/officeDocument/2006/bibliography"/>
   </ds:schemaRefs>

</xml_diff>